<commit_message>
added 1st file | modified 2nd one
</commit_message>
<xml_diff>
--- a/Cover.docx
+++ b/Cover.docx
@@ -2,46 +2,6 @@
 <file path=word/document.xml><?xml version="1.0" encoding="utf-8"?>
 <w:document xmlns:ve="http://schemas.openxmlformats.org/markup-compatibility/2006" xmlns:o="urn:schemas-microsoft-com:office:office" xmlns:r="http://schemas.openxmlformats.org/officeDocument/2006/relationships" xmlns:m="http://schemas.openxmlformats.org/officeDocument/2006/math" xmlns:v="urn:schemas-microsoft-com:vml" xmlns:wp="http://schemas.openxmlformats.org/drawingml/2006/wordprocessingDrawing" xmlns:w10="urn:schemas-microsoft-com:office:word" xmlns:w="http://schemas.openxmlformats.org/wordprocessingml/2006/main" xmlns:wne="http://schemas.microsoft.com/office/word/2006/wordml">
   <w:body>
-    <w:p>
-      <w:r>
-        <w:t>Hi,</w:t>
-      </w:r>
-    </w:p>
-    <w:p>
-      <w:r>
-        <w:t xml:space="preserve">This is with reference to the mail I received from </w:t>
-      </w:r>
-      <w:proofErr w:type="spellStart"/>
-      <w:r>
-        <w:t>Capgemini</w:t>
-      </w:r>
-      <w:proofErr w:type="spellEnd"/>
-      <w:r>
-        <w:t xml:space="preserve"> regarding HR Round.</w:t>
-      </w:r>
-    </w:p>
-    <w:p>
-      <w:r>
-        <w:t xml:space="preserve">All the supporting documents are attached with the </w:t>
-      </w:r>
-      <w:proofErr w:type="gramStart"/>
-      <w:r>
-        <w:t>application</w:t>
-      </w:r>
-      <w:r>
-        <w:t> </w:t>
-      </w:r>
-      <w:r>
-        <w:t>.</w:t>
-      </w:r>
-      <w:proofErr w:type="gramEnd"/>
-    </w:p>
-    <w:p>
-      <w:r>
-        <w:t>Please let me know, if any further details/documents need to be submitted.</w:t>
-      </w:r>
-    </w:p>
-    <w:p/>
     <w:p>
       <w:r>
         <w:t>Regards,</w:t>

</xml_diff>